<commit_message>
mise à jour review sprint 3
</commit_message>
<xml_diff>
--- a/Reviews/Sprint Review 3_linux.docx
+++ b/Reviews/Sprint Review 3_linux.docx
@@ -662,9 +662,6 @@
         <w:pStyle w:val="Titre2"/>
       </w:pPr>
       <w:r>
-        <w:rPr>
-          <w:highlight w:val="yellow"/>
-        </w:rPr>
         <w:t>Pare-feu</w:t>
       </w:r>
     </w:p>
@@ -736,8 +733,29 @@
           <w:numId w:val="4"/>
         </w:numPr>
       </w:pPr>
-      <w:r>
-        <w:t xml:space="preserve">Utilisation de </w:t>
+      <w:proofErr w:type="spellStart"/>
+      <w:r>
+        <w:t>Firewalld</w:t>
+      </w:r>
+      <w:proofErr w:type="spellEnd"/>
+      <w:r>
+        <w:t> : « </w:t>
+      </w:r>
+      <w:proofErr w:type="spellStart"/>
+      <w:r>
+        <w:t>systemctl</w:t>
+      </w:r>
+      <w:proofErr w:type="spellEnd"/>
+      <w:r>
+        <w:t xml:space="preserve"> </w:t>
+      </w:r>
+      <w:proofErr w:type="spellStart"/>
+      <w:r>
+        <w:t>status</w:t>
+      </w:r>
+      <w:proofErr w:type="spellEnd"/>
+      <w:r>
+        <w:t xml:space="preserve"> </w:t>
       </w:r>
       <w:proofErr w:type="spellStart"/>
       <w:r>
@@ -745,20 +763,140 @@
       </w:r>
       <w:proofErr w:type="spellEnd"/>
       <w:r>
-        <w:t xml:space="preserve"> ? </w:t>
+        <w:t> »</w:t>
+      </w:r>
+    </w:p>
+    <w:p>
+      <w:pPr>
+        <w:pStyle w:val="Titre2"/>
+      </w:pPr>
+    </w:p>
+    <w:p>
+      <w:pPr>
+        <w:pStyle w:val="Titre2"/>
+      </w:pPr>
+      <w:r>
+        <w:t>Console – basics</w:t>
+      </w:r>
+    </w:p>
+    <w:p>
+      <w:pPr>
+        <w:pStyle w:val="Paragraphedeliste"/>
+        <w:numPr>
+          <w:ilvl w:val="0"/>
+          <w:numId w:val="6"/>
+        </w:numPr>
+      </w:pPr>
+      <w:r>
+        <w:t xml:space="preserve">Chemin relatif </w:t>
+      </w:r>
+      <w:r>
+        <w:sym w:font="Wingdings" w:char="F0F3"/>
+      </w:r>
+      <w:r>
+        <w:t>absolu</w:t>
+      </w:r>
+    </w:p>
+    <w:p>
+      <w:pPr>
+        <w:pStyle w:val="Paragraphedeliste"/>
+        <w:numPr>
+          <w:ilvl w:val="1"/>
+          <w:numId w:val="6"/>
+        </w:numPr>
+      </w:pPr>
+      <w:r>
+        <w:t>Absolu </w:t>
+      </w:r>
+      <w:r>
+        <w:t xml:space="preserve">(depuis la racine) </w:t>
+      </w:r>
+      <w:r>
+        <w:t>: commence par « /</w:t>
+      </w:r>
+      <w:r>
+        <w:t xml:space="preserve"> » </w:t>
+      </w:r>
+    </w:p>
+    <w:p>
+      <w:pPr>
+        <w:pStyle w:val="Paragraphedeliste"/>
+        <w:numPr>
+          <w:ilvl w:val="2"/>
+          <w:numId w:val="6"/>
+        </w:numPr>
+      </w:pPr>
+      <w:r>
+        <w:t xml:space="preserve">Exemple : </w:t>
+      </w:r>
+      <w:r>
+        <w:t>/home/</w:t>
+      </w:r>
+      <w:proofErr w:type="spellStart"/>
+      <w:r>
+        <w:t>debianuser</w:t>
+      </w:r>
+      <w:proofErr w:type="spellEnd"/>
+      <w:r>
+        <w:t>/…</w:t>
+      </w:r>
+    </w:p>
+    <w:p>
+      <w:pPr>
+        <w:pStyle w:val="Paragraphedeliste"/>
+        <w:numPr>
+          <w:ilvl w:val="2"/>
+          <w:numId w:val="6"/>
+        </w:numPr>
+      </w:pPr>
+      <w:r>
+        <w:t>Dossier personnel : raccourci « ~ »</w:t>
+      </w:r>
+    </w:p>
+    <w:p>
+      <w:pPr>
+        <w:pStyle w:val="Paragraphedeliste"/>
+        <w:numPr>
+          <w:ilvl w:val="1"/>
+          <w:numId w:val="6"/>
+        </w:numPr>
+      </w:pPr>
+      <w:r>
+        <w:t>Relatif</w:t>
+      </w:r>
+      <w:r>
+        <w:t xml:space="preserve"> (depuis l’emplacement actuel)</w:t>
+      </w:r>
+      <w:r>
+        <w:t> : commence par</w:t>
+      </w:r>
+      <w:proofErr w:type="gramStart"/>
+      <w:r>
+        <w:t xml:space="preserve"> « ..</w:t>
+      </w:r>
+      <w:proofErr w:type="gramEnd"/>
+      <w:r>
+        <w:t>/ » ou nom du fichier/répertoire</w:t>
+      </w:r>
+    </w:p>
+    <w:p>
+      <w:pPr>
+        <w:pStyle w:val="Paragraphedeliste"/>
+        <w:numPr>
+          <w:ilvl w:val="2"/>
+          <w:numId w:val="6"/>
+        </w:numPr>
+      </w:pPr>
+      <w:r>
+        <w:t xml:space="preserve">Exemple : </w:t>
+      </w:r>
+      <w:r>
+        <w:t>../test/exemple.txt</w:t>
       </w:r>
     </w:p>
     <w:p/>
     <w:p>
       <w:pPr>
-        <w:pStyle w:val="Titre2"/>
-      </w:pPr>
-      <w:r>
-        <w:t>Console – basics</w:t>
-      </w:r>
-    </w:p>
-    <w:p>
-      <w:pPr>
         <w:pStyle w:val="Paragraphedeliste"/>
         <w:numPr>
           <w:ilvl w:val="0"/>
@@ -855,6 +993,34 @@
       <w:pPr>
         <w:pStyle w:val="Paragraphedeliste"/>
         <w:numPr>
+          <w:ilvl w:val="1"/>
+          <w:numId w:val="5"/>
+        </w:numPr>
+      </w:pPr>
+      <w:r>
+        <w:t>Donne l’intégralité des dossiers, avec droits : « </w:t>
+      </w:r>
+      <w:proofErr w:type="spellStart"/>
+      <w:r>
+        <w:t>ls</w:t>
+      </w:r>
+      <w:proofErr w:type="spellEnd"/>
+      <w:r>
+        <w:t xml:space="preserve"> –</w:t>
+      </w:r>
+      <w:proofErr w:type="spellStart"/>
+      <w:r>
+        <w:t>rlha</w:t>
+      </w:r>
+      <w:proofErr w:type="spellEnd"/>
+      <w:r>
+        <w:t> »</w:t>
+      </w:r>
+    </w:p>
+    <w:p>
+      <w:pPr>
+        <w:pStyle w:val="Paragraphedeliste"/>
+        <w:numPr>
           <w:ilvl w:val="0"/>
           <w:numId w:val="5"/>
         </w:numPr>
@@ -916,7 +1082,6 @@
         </w:numPr>
       </w:pPr>
       <w:r>
-        <w:lastRenderedPageBreak/>
         <w:t>Joindre un dossier par chemin relatif « cd desktop »</w:t>
       </w:r>
     </w:p>
@@ -1198,6 +1363,20 @@
       <w:r>
         <w:t>Dossier</w:t>
       </w:r>
+      <w:r>
+        <w:t xml:space="preserve"> : </w:t>
+      </w:r>
+      <w:r>
+        <w:t xml:space="preserve">« mv </w:t>
+      </w:r>
+      <w:proofErr w:type="spellStart"/>
+      <w:r>
+        <w:t>testdirectory</w:t>
+      </w:r>
+      <w:proofErr w:type="spellEnd"/>
+      <w:r>
+        <w:t xml:space="preserve"> &lt;chemin&gt; »</w:t>
+      </w:r>
     </w:p>
     <w:p>
       <w:pPr>
@@ -1208,7 +1387,13 @@
         </w:numPr>
       </w:pPr>
       <w:r>
-        <w:t xml:space="preserve">Remonter de niveau : « mv </w:t>
+        <w:t>Remonter d</w:t>
+      </w:r>
+      <w:r>
+        <w:t>’un</w:t>
+      </w:r>
+      <w:r>
+        <w:t xml:space="preserve"> niveau : « mv </w:t>
       </w:r>
       <w:proofErr w:type="spellStart"/>
       <w:r>
@@ -1254,6 +1439,9 @@
       <w:r>
         <w:t>testfile</w:t>
       </w:r>
+      <w:r>
+        <w:t>s</w:t>
+      </w:r>
       <w:proofErr w:type="spellEnd"/>
       <w:r>
         <w:t> »</w:t>
@@ -1399,22 +1587,152 @@
           <w:ilvl w:val="1"/>
           <w:numId w:val="5"/>
         </w:numPr>
+      </w:pPr>
+      <w:r>
+        <w:t>Accéder à la page du manuel concernant une commande : « man &lt;</w:t>
+      </w:r>
+      <w:proofErr w:type="spellStart"/>
+      <w:r>
+        <w:t>nomcommande</w:t>
+      </w:r>
+      <w:proofErr w:type="spellEnd"/>
+      <w:r>
+        <w:t>&gt; »</w:t>
+      </w:r>
+    </w:p>
+    <w:p>
+      <w:pPr>
+        <w:pStyle w:val="Paragraphedeliste"/>
+        <w:numPr>
+          <w:ilvl w:val="0"/>
+          <w:numId w:val="5"/>
+        </w:numPr>
+      </w:pPr>
+      <w:proofErr w:type="spellStart"/>
+      <w:r>
+        <w:t>Grep</w:t>
+      </w:r>
+      <w:proofErr w:type="spellEnd"/>
+      <w:r>
+        <w:t xml:space="preserve"> </w:t>
+      </w:r>
+    </w:p>
+    <w:p>
+      <w:pPr>
+        <w:pStyle w:val="Paragraphedeliste"/>
+        <w:numPr>
+          <w:ilvl w:val="1"/>
+          <w:numId w:val="5"/>
+        </w:numPr>
+      </w:pPr>
+      <w:r>
+        <w:t xml:space="preserve">Développeur : Ken Thompson </w:t>
+      </w:r>
+    </w:p>
+    <w:p>
+      <w:pPr>
+        <w:pStyle w:val="Paragraphedeliste"/>
+        <w:numPr>
+          <w:ilvl w:val="2"/>
+          <w:numId w:val="5"/>
+        </w:numPr>
+      </w:pPr>
+      <w:r>
+        <w:t>Concepteur des systèmes UNIX et Plan 9, ainsi que des langages B et Go</w:t>
+      </w:r>
+    </w:p>
+    <w:p>
+      <w:pPr>
+        <w:pStyle w:val="Paragraphedeliste"/>
+        <w:numPr>
+          <w:ilvl w:val="2"/>
+          <w:numId w:val="5"/>
+        </w:numPr>
+      </w:pPr>
+      <w:r>
+        <w:t>Prix Turing (récompense annuelle pour contribution majeure à l’informatique)</w:t>
+      </w:r>
+    </w:p>
+    <w:p>
+      <w:pPr>
+        <w:pStyle w:val="Paragraphedeliste"/>
+        <w:numPr>
+          <w:ilvl w:val="1"/>
+          <w:numId w:val="5"/>
+        </w:numPr>
+      </w:pPr>
+      <w:r>
+        <w:t xml:space="preserve">Recherche global d’une expression régulière et </w:t>
+      </w:r>
+      <w:r>
+        <w:t>affichage</w:t>
+      </w:r>
+      <w:r>
+        <w:t xml:space="preserve"> des lignes correspondantes</w:t>
+      </w:r>
+    </w:p>
+    <w:p>
+      <w:pPr>
+        <w:pStyle w:val="Paragraphedeliste"/>
+        <w:numPr>
+          <w:ilvl w:val="1"/>
+          <w:numId w:val="5"/>
+        </w:numPr>
+      </w:pPr>
+      <w:r>
+        <w:t>« </w:t>
+      </w:r>
+      <w:proofErr w:type="spellStart"/>
+      <w:proofErr w:type="gramStart"/>
+      <w:r>
+        <w:t>grep</w:t>
+      </w:r>
+      <w:proofErr w:type="spellEnd"/>
+      <w:proofErr w:type="gramEnd"/>
+      <w:r>
+        <w:t xml:space="preserve"> &lt;mot&gt; &lt;</w:t>
+      </w:r>
+      <w:proofErr w:type="spellStart"/>
+      <w:r>
+        <w:t>filename</w:t>
+      </w:r>
+      <w:proofErr w:type="spellEnd"/>
+      <w:r>
+        <w:t>&gt;</w:t>
+      </w:r>
+      <w:r>
+        <w:t> »</w:t>
+      </w:r>
+    </w:p>
+    <w:p>
+      <w:pPr>
+        <w:rPr>
+          <w:rStyle w:val="time"/>
+        </w:rPr>
+      </w:pPr>
+    </w:p>
+    <w:p>
+      <w:pPr>
+        <w:rPr>
+          <w:rStyle w:val="time"/>
+        </w:rPr>
       </w:pPr>
       <w:bookmarkStart w:id="0" w:name="_GoBack"/>
       <w:bookmarkEnd w:id="0"/>
-      <w:r>
-        <w:t>Accéder à la page du manuel concernant une commande : « man &lt;</w:t>
-      </w:r>
-      <w:proofErr w:type="spellStart"/>
-      <w:r>
-        <w:t>nomcommande</w:t>
-      </w:r>
-      <w:proofErr w:type="spellEnd"/>
-      <w:r>
-        <w:t>&gt; »</w:t>
-      </w:r>
-    </w:p>
-    <w:p/>
+    </w:p>
+    <w:p>
+      <w:pPr>
+        <w:jc w:val="left"/>
+        <w:rPr>
+          <w:rStyle w:val="time"/>
+          <w:rFonts w:ascii="Arial" w:hAnsi="Arial" w:cs="Arial"/>
+          <w:color w:val="777777"/>
+          <w:sz w:val="18"/>
+          <w:szCs w:val="18"/>
+          <w:shd w:val="clear" w:color="auto" w:fill="FFFFFF"/>
+        </w:rPr>
+      </w:pPr>
+    </w:p>
     <w:p>
       <w:pPr>
         <w:jc w:val="left"/>
@@ -1492,7 +1810,7 @@
         <w:rFonts w:ascii="Symbol" w:hAnsi="Symbol" w:hint="default"/>
       </w:rPr>
     </w:lvl>
-    <w:lvl w:ilvl="1" w:tplc="100C0003" w:tentative="1">
+    <w:lvl w:ilvl="1" w:tplc="100C0003">
       <w:start w:val="1"/>
       <w:numFmt w:val="bullet"/>
       <w:lvlText w:val="o"/>
@@ -1592,7 +1910,7 @@
   <w:abstractNum w:abstractNumId="1" w15:restartNumberingAfterBreak="0">
     <w:nsid w:val="130F6996"/>
     <w:multiLevelType w:val="hybridMultilevel"/>
-    <w:tmpl w:val="ADD09112"/>
+    <w:tmpl w:val="B1908CA0"/>
     <w:lvl w:ilvl="0" w:tplc="100C0001">
       <w:start w:val="1"/>
       <w:numFmt w:val="bullet"/>
@@ -1978,6 +2296,118 @@
       </w:pPr>
       <w:rPr>
         <w:rFonts w:ascii="Symbol" w:hAnsi="Symbol" w:hint="default"/>
+      </w:rPr>
+    </w:lvl>
+    <w:lvl w:ilvl="4" w:tplc="100C0003" w:tentative="1">
+      <w:start w:val="1"/>
+      <w:numFmt w:val="bullet"/>
+      <w:lvlText w:val="o"/>
+      <w:lvlJc w:val="left"/>
+      <w:pPr>
+        <w:ind w:left="3600" w:hanging="360"/>
+      </w:pPr>
+      <w:rPr>
+        <w:rFonts w:ascii="Courier New" w:hAnsi="Courier New" w:cs="Courier New" w:hint="default"/>
+      </w:rPr>
+    </w:lvl>
+    <w:lvl w:ilvl="5" w:tplc="100C0005" w:tentative="1">
+      <w:start w:val="1"/>
+      <w:numFmt w:val="bullet"/>
+      <w:lvlText w:val=""/>
+      <w:lvlJc w:val="left"/>
+      <w:pPr>
+        <w:ind w:left="4320" w:hanging="360"/>
+      </w:pPr>
+      <w:rPr>
+        <w:rFonts w:ascii="Wingdings" w:hAnsi="Wingdings" w:hint="default"/>
+      </w:rPr>
+    </w:lvl>
+    <w:lvl w:ilvl="6" w:tplc="100C0001" w:tentative="1">
+      <w:start w:val="1"/>
+      <w:numFmt w:val="bullet"/>
+      <w:lvlText w:val=""/>
+      <w:lvlJc w:val="left"/>
+      <w:pPr>
+        <w:ind w:left="5040" w:hanging="360"/>
+      </w:pPr>
+      <w:rPr>
+        <w:rFonts w:ascii="Symbol" w:hAnsi="Symbol" w:hint="default"/>
+      </w:rPr>
+    </w:lvl>
+    <w:lvl w:ilvl="7" w:tplc="100C0003" w:tentative="1">
+      <w:start w:val="1"/>
+      <w:numFmt w:val="bullet"/>
+      <w:lvlText w:val="o"/>
+      <w:lvlJc w:val="left"/>
+      <w:pPr>
+        <w:ind w:left="5760" w:hanging="360"/>
+      </w:pPr>
+      <w:rPr>
+        <w:rFonts w:ascii="Courier New" w:hAnsi="Courier New" w:cs="Courier New" w:hint="default"/>
+      </w:rPr>
+    </w:lvl>
+    <w:lvl w:ilvl="8" w:tplc="100C0005" w:tentative="1">
+      <w:start w:val="1"/>
+      <w:numFmt w:val="bullet"/>
+      <w:lvlText w:val=""/>
+      <w:lvlJc w:val="left"/>
+      <w:pPr>
+        <w:ind w:left="6480" w:hanging="360"/>
+      </w:pPr>
+      <w:rPr>
+        <w:rFonts w:ascii="Wingdings" w:hAnsi="Wingdings" w:hint="default"/>
+      </w:rPr>
+    </w:lvl>
+  </w:abstractNum>
+  <w:abstractNum w:abstractNumId="5" w15:restartNumberingAfterBreak="0">
+    <w:nsid w:val="7F7929EF"/>
+    <w:multiLevelType w:val="hybridMultilevel"/>
+    <w:tmpl w:val="C6E60E90"/>
+    <w:lvl w:ilvl="0" w:tplc="100C0001">
+      <w:start w:val="1"/>
+      <w:numFmt w:val="bullet"/>
+      <w:lvlText w:val=""/>
+      <w:lvlJc w:val="left"/>
+      <w:pPr>
+        <w:ind w:left="720" w:hanging="360"/>
+      </w:pPr>
+      <w:rPr>
+        <w:rFonts w:ascii="Symbol" w:hAnsi="Symbol" w:hint="default"/>
+      </w:rPr>
+    </w:lvl>
+    <w:lvl w:ilvl="1" w:tplc="100C0003">
+      <w:start w:val="1"/>
+      <w:numFmt w:val="bullet"/>
+      <w:lvlText w:val="o"/>
+      <w:lvlJc w:val="left"/>
+      <w:pPr>
+        <w:ind w:left="1440" w:hanging="360"/>
+      </w:pPr>
+      <w:rPr>
+        <w:rFonts w:ascii="Courier New" w:hAnsi="Courier New" w:cs="Courier New" w:hint="default"/>
+      </w:rPr>
+    </w:lvl>
+    <w:lvl w:ilvl="2" w:tplc="100C0005">
+      <w:start w:val="1"/>
+      <w:numFmt w:val="bullet"/>
+      <w:lvlText w:val=""/>
+      <w:lvlJc w:val="left"/>
+      <w:pPr>
+        <w:ind w:left="2160" w:hanging="360"/>
+      </w:pPr>
+      <w:rPr>
+        <w:rFonts w:ascii="Wingdings" w:hAnsi="Wingdings" w:hint="default"/>
+      </w:rPr>
+    </w:lvl>
+    <w:lvl w:ilvl="3" w:tplc="1EB8FD5A">
+      <w:numFmt w:val="bullet"/>
+      <w:lvlText w:val=""/>
+      <w:lvlJc w:val="left"/>
+      <w:pPr>
+        <w:ind w:left="2880" w:hanging="360"/>
+      </w:pPr>
+      <w:rPr>
+        <w:rFonts w:ascii="Wingdings" w:eastAsiaTheme="minorHAnsi" w:hAnsi="Wingdings" w:cstheme="minorBidi" w:hint="default"/>
       </w:rPr>
     </w:lvl>
     <w:lvl w:ilvl="4" w:tplc="100C0003" w:tentative="1">
@@ -2055,6 +2485,9 @@
   </w:num>
   <w:num w:numId="5">
     <w:abstractNumId w:val="1"/>
+  </w:num>
+  <w:num w:numId="6">
+    <w:abstractNumId w:val="5"/>
   </w:num>
 </w:numbering>
 </file>
@@ -2500,10 +2933,31 @@
       <w:szCs w:val="26"/>
     </w:rPr>
   </w:style>
+  <w:style w:type="paragraph" w:styleId="Titre3">
+    <w:name w:val="heading 3"/>
+    <w:basedOn w:val="Normal"/>
+    <w:next w:val="Normal"/>
+    <w:link w:val="Titre3Car"/>
+    <w:uiPriority w:val="9"/>
+    <w:unhideWhenUsed/>
+    <w:qFormat/>
+    <w:rsid w:val="00E43432"/>
+    <w:pPr>
+      <w:keepNext/>
+      <w:keepLines/>
+      <w:spacing w:before="40" w:after="0"/>
+      <w:outlineLvl w:val="2"/>
+    </w:pPr>
+    <w:rPr>
+      <w:rFonts w:asciiTheme="majorHAnsi" w:eastAsiaTheme="majorEastAsia" w:hAnsiTheme="majorHAnsi" w:cstheme="majorBidi"/>
+      <w:color w:val="1F4D78" w:themeColor="accent1" w:themeShade="7F"/>
+      <w:sz w:val="24"/>
+      <w:szCs w:val="24"/>
+    </w:rPr>
+  </w:style>
   <w:style w:type="character" w:default="1" w:styleId="Policepardfaut">
     <w:name w:val="Default Paragraph Font"/>
     <w:uiPriority w:val="1"/>
-    <w:semiHidden/>
     <w:unhideWhenUsed/>
   </w:style>
   <w:style w:type="table" w:default="1" w:styleId="TableauNormal">
@@ -2595,6 +3049,50 @@
     <w:rPr>
       <w:color w:val="954F72" w:themeColor="followedHyperlink"/>
       <w:u w:val="single"/>
+    </w:rPr>
+  </w:style>
+  <w:style w:type="character" w:customStyle="1" w:styleId="Titre3Car">
+    <w:name w:val="Titre 3 Car"/>
+    <w:basedOn w:val="Policepardfaut"/>
+    <w:link w:val="Titre3"/>
+    <w:uiPriority w:val="9"/>
+    <w:rsid w:val="00E43432"/>
+    <w:rPr>
+      <w:rFonts w:asciiTheme="majorHAnsi" w:eastAsiaTheme="majorEastAsia" w:hAnsiTheme="majorHAnsi" w:cstheme="majorBidi"/>
+      <w:color w:val="1F4D78" w:themeColor="accent1" w:themeShade="7F"/>
+      <w:sz w:val="24"/>
+      <w:szCs w:val="24"/>
+    </w:rPr>
+  </w:style>
+  <w:style w:type="paragraph" w:styleId="Citation">
+    <w:name w:val="Quote"/>
+    <w:basedOn w:val="Normal"/>
+    <w:next w:val="Normal"/>
+    <w:link w:val="CitationCar"/>
+    <w:uiPriority w:val="29"/>
+    <w:qFormat/>
+    <w:rsid w:val="008B3E07"/>
+    <w:pPr>
+      <w:spacing w:before="200"/>
+      <w:ind w:left="864" w:right="864"/>
+      <w:jc w:val="center"/>
+    </w:pPr>
+    <w:rPr>
+      <w:i/>
+      <w:iCs/>
+      <w:color w:val="404040" w:themeColor="text1" w:themeTint="BF"/>
+    </w:rPr>
+  </w:style>
+  <w:style w:type="character" w:customStyle="1" w:styleId="CitationCar">
+    <w:name w:val="Citation Car"/>
+    <w:basedOn w:val="Policepardfaut"/>
+    <w:link w:val="Citation"/>
+    <w:uiPriority w:val="29"/>
+    <w:rsid w:val="008B3E07"/>
+    <w:rPr>
+      <w:i/>
+      <w:iCs/>
+      <w:color w:val="404040" w:themeColor="text1" w:themeTint="BF"/>
     </w:rPr>
   </w:style>
 </w:styles>

</xml_diff>